<commit_message>
Uppdat projektplan med idebeskrivning
</commit_message>
<xml_diff>
--- a/Projektplan_Vildland_adventure.docx
+++ b/Projektplan_Vildland_adventure.docx
@@ -16,25 +16,7 @@
           <w:b/>
           <w:sz w:val="56"/>
         </w:rPr>
-        <w:t xml:space="preserve">Projektplan </w:t>
-      </w:r>
-      <w:proofErr w:type="spellStart"/>
-      <w:r>
-        <w:rPr>
-          <w:rFonts w:ascii="Times New Roman" w:eastAsia="Times New Roman" w:hAnsi="Times New Roman" w:cs="Times New Roman"/>
-          <w:b/>
-          <w:sz w:val="56"/>
-        </w:rPr>
-        <w:t>Vildland</w:t>
-      </w:r>
-      <w:proofErr w:type="spellEnd"/>
-      <w:r>
-        <w:rPr>
-          <w:rFonts w:ascii="Times New Roman" w:eastAsia="Times New Roman" w:hAnsi="Times New Roman" w:cs="Times New Roman"/>
-          <w:b/>
-          <w:sz w:val="56"/>
-        </w:rPr>
-        <w:t xml:space="preserve">  - äventyr</w:t>
+        <w:t>Projektplan Vildland  - äventyr</w:t>
       </w:r>
     </w:p>
     <w:p>
@@ -85,167 +67,215 @@
           <w:rFonts w:ascii="Calibri" w:eastAsia="Calibri" w:hAnsi="Calibri" w:cs="Calibri"/>
         </w:rPr>
       </w:pPr>
-      <w:proofErr w:type="spellStart"/>
-      <w:r>
-        <w:rPr>
-          <w:rFonts w:ascii="Calibri" w:eastAsia="Calibri" w:hAnsi="Calibri" w:cs="Calibri"/>
-        </w:rPr>
-        <w:t>Vildland</w:t>
-      </w:r>
-      <w:proofErr w:type="spellEnd"/>
-      <w:r>
-        <w:rPr>
-          <w:rFonts w:ascii="Calibri" w:eastAsia="Calibri" w:hAnsi="Calibri" w:cs="Calibri"/>
-        </w:rPr>
-        <w:t xml:space="preserve"> är ett varumärke i Vildlandsfabriken AB, ett förtag som driver specialiserad butikshandel med sport- och fritidsartiklar utom cyklar och båtar samt postorderhandel och detaljhandel på Internet med sport- och fritidsutrustning (Allabolag.se). </w:t>
-      </w:r>
-      <w:proofErr w:type="spellStart"/>
-      <w:r>
-        <w:rPr>
-          <w:rFonts w:ascii="Calibri" w:eastAsia="Calibri" w:hAnsi="Calibri" w:cs="Calibri"/>
-        </w:rPr>
-        <w:t>Vildland</w:t>
-      </w:r>
-      <w:proofErr w:type="spellEnd"/>
-      <w:r>
-        <w:rPr>
-          <w:rFonts w:ascii="Calibri" w:eastAsia="Calibri" w:hAnsi="Calibri" w:cs="Calibri"/>
-        </w:rPr>
-        <w:t xml:space="preserve"> har en bred försäljning av så kallade “</w:t>
-      </w:r>
-      <w:proofErr w:type="spellStart"/>
-      <w:r>
-        <w:rPr>
-          <w:rFonts w:ascii="Calibri" w:eastAsia="Calibri" w:hAnsi="Calibri" w:cs="Calibri"/>
-        </w:rPr>
-        <w:t>outdoor</w:t>
-      </w:r>
-      <w:proofErr w:type="spellEnd"/>
-      <w:r>
-        <w:rPr>
-          <w:rFonts w:ascii="Calibri" w:eastAsia="Calibri" w:hAnsi="Calibri" w:cs="Calibri"/>
-        </w:rPr>
-        <w:t xml:space="preserve">” produkter; utomhusmatlagning, vandringskläder, utrustning för camping och fiske/jakt. </w:t>
-      </w:r>
-    </w:p>
-    <w:p>
-      <w:pPr>
-        <w:spacing w:after="0"/>
-        <w:rPr>
-          <w:rFonts w:ascii="Calibri" w:eastAsia="Calibri" w:hAnsi="Calibri" w:cs="Calibri"/>
-        </w:rPr>
-      </w:pPr>
-      <w:r>
-        <w:rPr>
-          <w:rFonts w:ascii="Calibri" w:eastAsia="Calibri" w:hAnsi="Calibri" w:cs="Calibri"/>
-        </w:rPr>
-        <w:t xml:space="preserve">De senaste åren har </w:t>
-      </w:r>
-      <w:proofErr w:type="spellStart"/>
-      <w:r>
-        <w:rPr>
-          <w:rFonts w:ascii="Calibri" w:eastAsia="Calibri" w:hAnsi="Calibri" w:cs="Calibri"/>
-        </w:rPr>
-        <w:t>omsättnignen</w:t>
-      </w:r>
-      <w:proofErr w:type="spellEnd"/>
-      <w:r>
-        <w:rPr>
-          <w:rFonts w:ascii="Calibri" w:eastAsia="Calibri" w:hAnsi="Calibri" w:cs="Calibri"/>
-        </w:rPr>
-        <w:t xml:space="preserve"> ökat men vinsten minskat (minskad vinstmarginal), omsättningen ligger senaste bokslutet på ca 11,5 miljoner (2022).</w:t>
-      </w:r>
-    </w:p>
-    <w:p>
-      <w:pPr>
-        <w:spacing w:after="0"/>
-        <w:rPr>
-          <w:rFonts w:ascii="Calibri" w:eastAsia="Calibri" w:hAnsi="Calibri" w:cs="Calibri"/>
-        </w:rPr>
-      </w:pPr>
-    </w:p>
-    <w:p>
-      <w:pPr>
-        <w:spacing w:after="0"/>
-        <w:rPr>
-          <w:rFonts w:ascii="Calibri" w:eastAsia="Calibri" w:hAnsi="Calibri" w:cs="Calibri"/>
-        </w:rPr>
-      </w:pPr>
-      <w:r>
-        <w:rPr>
-          <w:rFonts w:ascii="Calibri" w:eastAsia="Calibri" w:hAnsi="Calibri" w:cs="Calibri"/>
-        </w:rPr>
-        <w:t xml:space="preserve">Den framtagna idén bygger på en sidoverksamhet till dagens försäljning, dvs event.  Företagets erbjudande har idag en ganska komplex procedur kring försäljningen av ett event, mycket måste skötas via telefonkontakt eller fysiskt möte. Detta binder upp personal och leder till </w:t>
-      </w:r>
-      <w:proofErr w:type="spellStart"/>
-      <w:r>
-        <w:rPr>
-          <w:rFonts w:ascii="Calibri" w:eastAsia="Calibri" w:hAnsi="Calibri" w:cs="Calibri"/>
-        </w:rPr>
-        <w:t>omständigt</w:t>
-      </w:r>
-      <w:proofErr w:type="spellEnd"/>
-      <w:r>
-        <w:rPr>
-          <w:rFonts w:ascii="Calibri" w:eastAsia="Calibri" w:hAnsi="Calibri" w:cs="Calibri"/>
-        </w:rPr>
-        <w:t xml:space="preserve"> förfarande. De flesta kunder (privatpersoner) och företag har idag ett krav på snabbhet och flexibilitet. </w:t>
-      </w:r>
-    </w:p>
-    <w:p>
-      <w:pPr>
-        <w:spacing w:after="0"/>
-        <w:rPr>
-          <w:rFonts w:ascii="Calibri" w:eastAsia="Calibri" w:hAnsi="Calibri" w:cs="Calibri"/>
-        </w:rPr>
-      </w:pPr>
-    </w:p>
-    <w:p>
-      <w:pPr>
-        <w:spacing w:after="0"/>
-        <w:rPr>
-          <w:rFonts w:ascii="Calibri" w:eastAsia="Calibri" w:hAnsi="Calibri" w:cs="Calibri"/>
-        </w:rPr>
-      </w:pPr>
-      <w:r>
-        <w:rPr>
-          <w:rFonts w:ascii="Calibri" w:eastAsia="Calibri" w:hAnsi="Calibri" w:cs="Calibri"/>
-        </w:rPr>
-        <w:t xml:space="preserve">Genom att möta morgondagens marknad med krav på snabba och flexibla erbjudanden för </w:t>
-      </w:r>
-      <w:proofErr w:type="spellStart"/>
-      <w:r>
-        <w:rPr>
-          <w:rFonts w:ascii="Calibri" w:eastAsia="Calibri" w:hAnsi="Calibri" w:cs="Calibri"/>
-        </w:rPr>
-        <w:t>outdoor</w:t>
-      </w:r>
-      <w:proofErr w:type="spellEnd"/>
-      <w:r>
-        <w:rPr>
-          <w:rFonts w:ascii="Calibri" w:eastAsia="Calibri" w:hAnsi="Calibri" w:cs="Calibri"/>
-        </w:rPr>
-        <w:t xml:space="preserve"> aktiviteter </w:t>
-      </w:r>
-      <w:r>
-        <w:rPr>
-          <w:rFonts w:ascii="Calibri" w:eastAsia="Calibri" w:hAnsi="Calibri" w:cs="Calibri"/>
-        </w:rPr>
-        <w:t xml:space="preserve">genom ett tillägg till </w:t>
-      </w:r>
-      <w:proofErr w:type="spellStart"/>
-      <w:r>
-        <w:rPr>
-          <w:rFonts w:ascii="Calibri" w:eastAsia="Calibri" w:hAnsi="Calibri" w:cs="Calibri"/>
-        </w:rPr>
-        <w:t>Vildlands</w:t>
-      </w:r>
-      <w:proofErr w:type="spellEnd"/>
-      <w:r>
-        <w:rPr>
-          <w:rFonts w:ascii="Calibri" w:eastAsia="Calibri" w:hAnsi="Calibri" w:cs="Calibri"/>
-        </w:rPr>
-        <w:t xml:space="preserve"> befintliga webstruktur</w:t>
+      <w:r>
+        <w:rPr>
+          <w:rFonts w:ascii="Calibri" w:eastAsia="Calibri" w:hAnsi="Calibri" w:cs="Calibri"/>
+        </w:rPr>
+        <w:t xml:space="preserve">Vildland är ett varumärke i Vildlandsfabriken AB, ett förtag som driver specialiserad butikshandel med sport- och fritidsartiklar utom cyklar och båtar samt postorderhandel och detaljhandel på Internet med sport- och fritidsutrustning (Allabolag.se). Vildland har en bred försäljning av så kallade “outdoor” produkter; utomhusmatlagning, vandringskläder, utrustning för camping och fiske/jakt. </w:t>
+      </w:r>
+    </w:p>
+    <w:p>
+      <w:pPr>
+        <w:spacing w:after="0"/>
+        <w:rPr>
+          <w:rFonts w:ascii="Calibri" w:eastAsia="Calibri" w:hAnsi="Calibri" w:cs="Calibri"/>
+        </w:rPr>
+      </w:pPr>
+      <w:r>
+        <w:rPr>
+          <w:rFonts w:ascii="Calibri" w:eastAsia="Calibri" w:hAnsi="Calibri" w:cs="Calibri"/>
+        </w:rPr>
+        <w:t>De senaste åren har omsättnignen ökat men vinsten minskat (minskad vinstmarginal), omsättningen ligger senaste bokslutet på ca 11,5 miljoner (2022).</w:t>
+      </w:r>
+    </w:p>
+    <w:p>
+      <w:pPr>
+        <w:pStyle w:val="Title"/>
+        <w:rPr>
+          <w:rFonts w:asciiTheme="minorHAnsi" w:hAnsiTheme="minorHAnsi" w:cstheme="minorHAnsi"/>
+          <w:b/>
+          <w:bCs/>
+          <w:sz w:val="22"/>
+          <w:szCs w:val="22"/>
+        </w:rPr>
+      </w:pPr>
+      <w:r>
+        <w:rPr>
+          <w:rFonts w:ascii="Calibri" w:eastAsia="Calibri" w:hAnsi="Calibri" w:cs="Calibri"/>
+        </w:rPr>
+        <w:br/>
+      </w:r>
+      <w:r>
+        <w:rPr>
+          <w:rFonts w:asciiTheme="minorHAnsi" w:hAnsiTheme="minorHAnsi" w:cstheme="minorHAnsi"/>
+          <w:b/>
+          <w:bCs/>
+          <w:sz w:val="22"/>
+          <w:szCs w:val="22"/>
+        </w:rPr>
+        <w:t>Idebeskrivning</w:t>
+      </w:r>
+    </w:p>
+    <w:p>
+      <w:r>
+        <w:t>Vi startade med att se igenom VILDLANDs hemsida för att granska saker att utveckla. Så i en första granskning kände vi att det fanns flera affärsmöjligheter för dem. Första tanken var att det var komplicerat att boka event då man behövde ringa eller maila och det är saker som gör det jobbigare för en kund att faktiskt köpa tjänsten. Vi kände även att göra det enklare i mera perspektiv så att göra paket för event med hyra av utrustning och saker man behöver för resan. Så även att ge möjlighet till hyra är en bra sak för då fokuserar man på just kundkretsen nya utövare.</w:t>
+      </w:r>
+    </w:p>
+    <w:p>
+      <w:pPr>
+        <w:rPr>
+          <w:b/>
+          <w:bCs/>
+        </w:rPr>
+      </w:pPr>
+    </w:p>
+    <w:p>
+      <w:pPr>
+        <w:rPr>
+          <w:b/>
+          <w:bCs/>
+        </w:rPr>
+      </w:pPr>
+      <w:r>
+        <w:rPr>
+          <w:b/>
+          <w:bCs/>
+        </w:rPr>
+        <w:t>Vad vi vill göra:</w:t>
+      </w:r>
+    </w:p>
+    <w:p>
+      <w:pPr>
+        <w:pStyle w:val="ListParagraph"/>
+        <w:numPr>
+          <w:ilvl w:val="0"/>
+          <w:numId w:val="3"/>
+        </w:numPr>
+      </w:pPr>
+      <w:r>
+        <w:t>Göra paket möjligheter</w:t>
+      </w:r>
+    </w:p>
+    <w:p>
+      <w:pPr>
+        <w:pStyle w:val="ListParagraph"/>
+        <w:numPr>
+          <w:ilvl w:val="0"/>
+          <w:numId w:val="3"/>
+        </w:numPr>
+      </w:pPr>
+      <w:r>
+        <w:t>Ge rekommendationer till kunder och få en databas av kunder</w:t>
+      </w:r>
+    </w:p>
+    <w:p>
+      <w:pPr>
+        <w:pStyle w:val="ListParagraph"/>
+        <w:numPr>
+          <w:ilvl w:val="0"/>
+          <w:numId w:val="3"/>
+        </w:numPr>
+      </w:pPr>
+      <w:r>
+        <w:t>Hyra utrustning</w:t>
+      </w:r>
+    </w:p>
+    <w:p>
+      <w:pPr>
+        <w:pStyle w:val="ListParagraph"/>
+        <w:numPr>
+          <w:ilvl w:val="0"/>
+          <w:numId w:val="3"/>
+        </w:numPr>
+      </w:pPr>
+      <w:r>
+        <w:t>Mer event speciellt fiske</w:t>
+      </w:r>
+    </w:p>
+    <w:p>
+      <w:pPr>
+        <w:rPr>
+          <w:b/>
+          <w:bCs/>
+        </w:rPr>
+      </w:pPr>
+    </w:p>
+    <w:p>
+      <w:pPr>
+        <w:rPr>
+          <w:b/>
+          <w:bCs/>
+        </w:rPr>
+      </w:pPr>
+      <w:r>
+        <w:rPr>
+          <w:b/>
+          <w:bCs/>
+        </w:rPr>
+        <w:t>Vad leder det till</w:t>
+      </w:r>
+      <w:r>
+        <w:rPr>
+          <w:b/>
+          <w:bCs/>
+        </w:rPr>
+        <w:t>:</w:t>
+      </w:r>
+    </w:p>
+    <w:p>
+      <w:r>
+        <w:t>Grund iden är att göra det lättare för kunderna och därför skapa mer nya kunder. Nya kunder är dem som kommer behöva mest nya grejer så att fokusera på att få in nya leder till en betydligt större merförsäljning. Vi anser att det blivit mer populärt med att resa inom landet så därför bygga ut på det är en bra ide. Vi vill att äventyr ska vara framstående och att dem olika äventyren man kan boka ska höra ihop med våra produkter så fisketurer känns som en viktig del i det. Vi tycker även att man kan utnyttja just att man är i borås för då man har både göteborg och vättern en timme bort så öppnar upp för nya möjligheter.</w:t>
+      </w:r>
+    </w:p>
+    <w:p>
+      <w:pPr>
+        <w:spacing w:after="0"/>
+        <w:rPr>
+          <w:rFonts w:ascii="Calibri" w:eastAsia="Calibri" w:hAnsi="Calibri" w:cs="Calibri"/>
+        </w:rPr>
+      </w:pPr>
+    </w:p>
+    <w:p>
+      <w:pPr>
+        <w:spacing w:after="0"/>
+        <w:rPr>
+          <w:rFonts w:ascii="Calibri" w:eastAsia="Calibri" w:hAnsi="Calibri" w:cs="Calibri"/>
+        </w:rPr>
+      </w:pPr>
+      <w:r>
+        <w:rPr>
+          <w:rFonts w:ascii="Calibri" w:eastAsia="Calibri" w:hAnsi="Calibri" w:cs="Calibri"/>
+        </w:rPr>
+        <w:t xml:space="preserve">Den framtagna idén bygger på en sidoverksamhet till dagens försäljning, dvs event.  Företagets erbjudande har idag en ganska komplex procedur kring försäljningen av ett event, mycket måste skötas via telefonkontakt eller fysiskt möte. Detta binder upp personal och leder till omständigt förfarande. De flesta kunder (privatpersoner) och företag har idag ett krav på snabbhet och flexibilitet. </w:t>
+      </w:r>
+    </w:p>
+    <w:p>
+      <w:pPr>
+        <w:spacing w:after="0"/>
+        <w:rPr>
+          <w:rFonts w:ascii="Calibri" w:eastAsia="Calibri" w:hAnsi="Calibri" w:cs="Calibri"/>
+        </w:rPr>
+      </w:pPr>
+    </w:p>
+    <w:p>
+      <w:pPr>
+        <w:spacing w:after="0"/>
+        <w:rPr>
+          <w:rFonts w:ascii="Calibri" w:eastAsia="Calibri" w:hAnsi="Calibri" w:cs="Calibri"/>
+        </w:rPr>
+      </w:pPr>
+      <w:r>
+        <w:rPr>
+          <w:rFonts w:ascii="Calibri" w:eastAsia="Calibri" w:hAnsi="Calibri" w:cs="Calibri"/>
+        </w:rPr>
+        <w:lastRenderedPageBreak/>
+        <w:t xml:space="preserve">Genom att möta morgondagens marknad med krav på snabba och flexibla erbjudanden för outdoor aktiviteter </w:t>
+      </w:r>
+      <w:r>
+        <w:rPr>
+          <w:rFonts w:ascii="Calibri" w:eastAsia="Calibri" w:hAnsi="Calibri" w:cs="Calibri"/>
+        </w:rPr>
+        <w:t>genom ett tillägg till Vildlands befintliga webstruktur</w:t>
       </w:r>
       <w:r>
         <w:rPr>
@@ -323,21 +353,7 @@
         <w:rPr>
           <w:rFonts w:ascii="Calibri" w:eastAsia="Calibri" w:hAnsi="Calibri" w:cs="Calibri"/>
         </w:rPr>
-        <w:t xml:space="preserve">Direktkoppling mellan event bokning det nuvarande utbudet av produkter hos </w:t>
-      </w:r>
-      <w:proofErr w:type="spellStart"/>
-      <w:r>
-        <w:rPr>
-          <w:rFonts w:ascii="Calibri" w:eastAsia="Calibri" w:hAnsi="Calibri" w:cs="Calibri"/>
-        </w:rPr>
-        <w:t>Vildland</w:t>
-      </w:r>
-      <w:proofErr w:type="spellEnd"/>
-      <w:r>
-        <w:rPr>
-          <w:rFonts w:ascii="Calibri" w:eastAsia="Calibri" w:hAnsi="Calibri" w:cs="Calibri"/>
-        </w:rPr>
-        <w:t xml:space="preserve"> möjliggör för en direkt marknadsföring, försäljning och uthyrning av företagets produkter.</w:t>
+        <w:t>Direktkoppling mellan event bokning det nuvarande utbudet av produkter hos Vildland möjliggör för en direkt marknadsföring, försäljning och uthyrning av företagets produkter.</w:t>
       </w:r>
     </w:p>
     <w:p>
@@ -397,21 +413,7 @@
         <w:rPr>
           <w:rFonts w:ascii="Calibri" w:eastAsia="Calibri" w:hAnsi="Calibri" w:cs="Calibri"/>
         </w:rPr>
-        <w:t xml:space="preserve">Ökad marknadsandel av </w:t>
-      </w:r>
-      <w:proofErr w:type="spellStart"/>
-      <w:r>
-        <w:rPr>
-          <w:rFonts w:ascii="Calibri" w:eastAsia="Calibri" w:hAnsi="Calibri" w:cs="Calibri"/>
-        </w:rPr>
-        <w:t>outdoor</w:t>
-      </w:r>
-      <w:proofErr w:type="spellEnd"/>
-      <w:r>
-        <w:rPr>
-          <w:rFonts w:ascii="Calibri" w:eastAsia="Calibri" w:hAnsi="Calibri" w:cs="Calibri"/>
-        </w:rPr>
-        <w:t xml:space="preserve"> upplevelser i västra Götalandsregionen, målsättningen är 17% av marknaden 2026.</w:t>
+        <w:t>Ökad marknadsandel av outdoor upplevelser i västra Götalandsregionen, målsättningen är 17% av marknaden 2026.</w:t>
       </w:r>
     </w:p>
     <w:p>
@@ -488,14 +490,7 @@
           <w:i/>
           <w:iCs/>
         </w:rPr>
-        <w:t>Privatkund</w:t>
-      </w:r>
-      <w:r>
-        <w:rPr>
-          <w:i/>
-          <w:iCs/>
-        </w:rPr>
-        <w:t xml:space="preserve"> Kalle </w:t>
+        <w:t xml:space="preserve">Privatkund Kalle </w:t>
       </w:r>
     </w:p>
     <w:p>
@@ -508,23 +503,7 @@
           <w:i/>
           <w:iCs/>
         </w:rPr>
-        <w:t>(</w:t>
-      </w:r>
-      <w:proofErr w:type="spellStart"/>
-      <w:r>
-        <w:rPr>
-          <w:i/>
-          <w:iCs/>
-        </w:rPr>
-        <w:t>Actor</w:t>
-      </w:r>
-      <w:proofErr w:type="spellEnd"/>
-      <w:r>
-        <w:rPr>
-          <w:i/>
-          <w:iCs/>
-        </w:rPr>
-        <w:t>)</w:t>
+        <w:t>(Actor)</w:t>
       </w:r>
       <w:r>
         <w:t xml:space="preserve"> Kalle vill boka ett fiskeäventyr/resa</w:t>
@@ -550,23 +529,7 @@
           <w:i/>
           <w:iCs/>
         </w:rPr>
-        <w:t>(</w:t>
-      </w:r>
-      <w:proofErr w:type="spellStart"/>
-      <w:r>
-        <w:rPr>
-          <w:i/>
-          <w:iCs/>
-        </w:rPr>
-        <w:t>Need</w:t>
-      </w:r>
-      <w:proofErr w:type="spellEnd"/>
-      <w:r>
-        <w:rPr>
-          <w:i/>
-          <w:iCs/>
-        </w:rPr>
-        <w:t>)</w:t>
+        <w:t>(Need)</w:t>
       </w:r>
       <w:r>
         <w:t xml:space="preserve"> Funktion saknas för att boka upplevelse</w:t>
@@ -585,7 +548,6 @@
           <w:i/>
           <w:iCs/>
         </w:rPr>
-        <w:lastRenderedPageBreak/>
         <w:br/>
       </w:r>
       <w:r>
@@ -608,23 +570,7 @@
         <w:t>,  h</w:t>
       </w:r>
       <w:r>
-        <w:t xml:space="preserve">yra utrustningspaket (all </w:t>
-      </w:r>
-      <w:proofErr w:type="spellStart"/>
-      <w:r>
-        <w:t>included</w:t>
-      </w:r>
-      <w:proofErr w:type="spellEnd"/>
-      <w:r>
-        <w:t xml:space="preserve">/all </w:t>
-      </w:r>
-      <w:proofErr w:type="spellStart"/>
-      <w:r>
-        <w:t>inclusive</w:t>
-      </w:r>
-      <w:proofErr w:type="spellEnd"/>
-      <w:r>
-        <w:t>?)</w:t>
+        <w:t>yra utrustningspaket (all included/all inclusive?)</w:t>
       </w:r>
       <w:r>
         <w:t xml:space="preserve"> och </w:t>
@@ -656,21 +602,7 @@
           <w:i/>
           <w:iCs/>
         </w:rPr>
-        <w:t xml:space="preserve">Internt </w:t>
-      </w:r>
-      <w:r>
-        <w:rPr>
-          <w:i/>
-          <w:iCs/>
-        </w:rPr>
-        <w:t xml:space="preserve">försäljare </w:t>
-      </w:r>
-      <w:r>
-        <w:rPr>
-          <w:i/>
-          <w:iCs/>
-        </w:rPr>
-        <w:t>på företaget</w:t>
+        <w:t>Internt försäljare på företaget</w:t>
       </w:r>
     </w:p>
     <w:p>
@@ -683,23 +615,7 @@
           <w:i/>
           <w:iCs/>
         </w:rPr>
-        <w:t>(</w:t>
-      </w:r>
-      <w:proofErr w:type="spellStart"/>
-      <w:r>
-        <w:rPr>
-          <w:i/>
-          <w:iCs/>
-        </w:rPr>
-        <w:t>Actor</w:t>
-      </w:r>
-      <w:proofErr w:type="spellEnd"/>
-      <w:r>
-        <w:rPr>
-          <w:i/>
-          <w:iCs/>
-        </w:rPr>
-        <w:t>)</w:t>
+        <w:t>(Actor)</w:t>
       </w:r>
       <w:r>
         <w:t xml:space="preserve"> Försäljaren Sven vill ge kunden lättare att köpa mer, öka kundkretsen (färdiga paket företagsevent)</w:t>
@@ -715,23 +631,7 @@
           <w:i/>
           <w:iCs/>
         </w:rPr>
-        <w:t>(</w:t>
-      </w:r>
-      <w:proofErr w:type="spellStart"/>
-      <w:r>
-        <w:rPr>
-          <w:i/>
-          <w:iCs/>
-        </w:rPr>
-        <w:t>Need</w:t>
-      </w:r>
-      <w:proofErr w:type="spellEnd"/>
-      <w:r>
-        <w:rPr>
-          <w:i/>
-          <w:iCs/>
-        </w:rPr>
-        <w:t xml:space="preserve">) </w:t>
+        <w:t xml:space="preserve">(Need) </w:t>
       </w:r>
       <w:r>
         <w:t>Enklare att boka företagsevent</w:t>
@@ -816,23 +716,7 @@
           <w:i/>
           <w:iCs/>
         </w:rPr>
-        <w:t>(</w:t>
-      </w:r>
-      <w:proofErr w:type="spellStart"/>
-      <w:r>
-        <w:rPr>
-          <w:i/>
-          <w:iCs/>
-        </w:rPr>
-        <w:t>Actor</w:t>
-      </w:r>
-      <w:proofErr w:type="spellEnd"/>
-      <w:r>
-        <w:rPr>
-          <w:i/>
-          <w:iCs/>
-        </w:rPr>
-        <w:t>)</w:t>
+        <w:t>(Actor)</w:t>
       </w:r>
       <w:r>
         <w:t xml:space="preserve"> företa</w:t>
@@ -853,23 +737,7 @@
           <w:iCs/>
         </w:rPr>
         <w:tab/>
-        <w:t>(</w:t>
-      </w:r>
-      <w:proofErr w:type="spellStart"/>
-      <w:r>
-        <w:rPr>
-          <w:i/>
-          <w:iCs/>
-        </w:rPr>
-        <w:t>Need</w:t>
-      </w:r>
-      <w:proofErr w:type="spellEnd"/>
-      <w:r>
-        <w:rPr>
-          <w:i/>
-          <w:iCs/>
-        </w:rPr>
-        <w:t>)</w:t>
+        <w:t>(Need)</w:t>
       </w:r>
       <w:r>
         <w:rPr>
@@ -882,15 +750,7 @@
         <w:t xml:space="preserve">Företaget </w:t>
       </w:r>
       <w:r>
-        <w:t xml:space="preserve">vill hitta en aktivitet för </w:t>
-      </w:r>
-      <w:proofErr w:type="spellStart"/>
-      <w:r>
-        <w:t>teambuilding</w:t>
-      </w:r>
-      <w:proofErr w:type="spellEnd"/>
-      <w:r>
-        <w:t>, snabbt och enkelt, för att</w:t>
+        <w:t>vill hitta en aktivitet för teambuilding, snabbt och enkelt, för att</w:t>
       </w:r>
     </w:p>
     <w:p>
@@ -1081,6 +941,118 @@
 <file path=word/numbering.xml><?xml version="1.0" encoding="utf-8"?>
 <w:numbering xmlns:wpc="http://schemas.microsoft.com/office/word/2010/wordprocessingCanvas" xmlns:cx="http://schemas.microsoft.com/office/drawing/2014/chartex" xmlns:cx1="http://schemas.microsoft.com/office/drawing/2015/9/8/chartex" xmlns:cx2="http://schemas.microsoft.com/office/drawing/2015/10/21/chartex" xmlns:cx3="http://schemas.microsoft.com/office/drawing/2016/5/9/chartex" xmlns:cx4="http://schemas.microsoft.com/office/drawing/2016/5/10/chartex" xmlns:cx5="http://schemas.microsoft.com/office/drawing/2016/5/11/chartex" xmlns:cx6="http://schemas.microsoft.com/office/drawing/2016/5/12/chartex" xmlns:cx7="http://schemas.microsoft.com/office/drawing/2016/5/13/chartex" xmlns:cx8="http://schemas.microsoft.com/office/drawing/2016/5/14/chartex" xmlns:mc="http://schemas.openxmlformats.org/markup-compatibility/2006" xmlns:aink="http://schemas.microsoft.com/office/drawing/2016/ink" xmlns:am3d="http://schemas.microsoft.com/office/drawing/2017/model3d" xmlns:o="urn:schemas-microsoft-com:office:office" xmlns:oel="http://schemas.microsoft.com/office/2019/extlst" xmlns:r="http://schemas.openxmlformats.org/officeDocument/2006/relationships" xmlns:m="http://schemas.openxmlformats.org/officeDocument/2006/math" xmlns:v="urn:schemas-microsoft-com:vml" xmlns:wp14="http://schemas.microsoft.com/office/word/2010/wordprocessingDrawing" xmlns:wp="http://schemas.openxmlformats.org/drawingml/2006/wordprocessingDrawing" xmlns:w10="urn:schemas-microsoft-com:office:word" xmlns:w="http://schemas.openxmlformats.org/wordprocessingml/2006/main" xmlns:w14="http://schemas.microsoft.com/office/word/2010/wordml" xmlns:w15="http://schemas.microsoft.com/office/word/2012/wordml" xmlns:w16cex="http://schemas.microsoft.com/office/word/2018/wordml/cex" xmlns:w16cid="http://schemas.microsoft.com/office/word/2016/wordml/cid" xmlns:w16="http://schemas.microsoft.com/office/word/2018/wordml" xmlns:w16sdtdh="http://schemas.microsoft.com/office/word/2020/wordml/sdtdatahash" xmlns:w16se="http://schemas.microsoft.com/office/word/2015/wordml/symex" xmlns:wpg="http://schemas.microsoft.com/office/word/2010/wordprocessingGroup" xmlns:wpi="http://schemas.microsoft.com/office/word/2010/wordprocessingInk" xmlns:wne="http://schemas.microsoft.com/office/word/2006/wordml" xmlns:wps="http://schemas.microsoft.com/office/word/2010/wordprocessingShape" mc:Ignorable="w14 w15 w16se w16cid w16 w16cex w16sdtdh wp14">
   <w:abstractNum w:abstractNumId="0" w15:restartNumberingAfterBreak="0">
+    <w:nsid w:val="30B550A9"/>
+    <w:multiLevelType w:val="hybridMultilevel"/>
+    <w:tmpl w:val="A0C41D02"/>
+    <w:lvl w:ilvl="0" w:tplc="03A06888">
+      <w:numFmt w:val="bullet"/>
+      <w:lvlText w:val=""/>
+      <w:lvlJc w:val="left"/>
+      <w:pPr>
+        <w:ind w:left="720" w:hanging="360"/>
+      </w:pPr>
+      <w:rPr>
+        <w:rFonts w:ascii="Symbol" w:eastAsiaTheme="minorHAnsi" w:hAnsi="Symbol" w:cstheme="minorBidi" w:hint="default"/>
+      </w:rPr>
+    </w:lvl>
+    <w:lvl w:ilvl="1" w:tplc="041D0003" w:tentative="1">
+      <w:start w:val="1"/>
+      <w:numFmt w:val="bullet"/>
+      <w:lvlText w:val="o"/>
+      <w:lvlJc w:val="left"/>
+      <w:pPr>
+        <w:ind w:left="1440" w:hanging="360"/>
+      </w:pPr>
+      <w:rPr>
+        <w:rFonts w:ascii="Courier New" w:hAnsi="Courier New" w:cs="Courier New" w:hint="default"/>
+      </w:rPr>
+    </w:lvl>
+    <w:lvl w:ilvl="2" w:tplc="041D0005" w:tentative="1">
+      <w:start w:val="1"/>
+      <w:numFmt w:val="bullet"/>
+      <w:lvlText w:val=""/>
+      <w:lvlJc w:val="left"/>
+      <w:pPr>
+        <w:ind w:left="2160" w:hanging="360"/>
+      </w:pPr>
+      <w:rPr>
+        <w:rFonts w:ascii="Wingdings" w:hAnsi="Wingdings" w:hint="default"/>
+      </w:rPr>
+    </w:lvl>
+    <w:lvl w:ilvl="3" w:tplc="041D0001" w:tentative="1">
+      <w:start w:val="1"/>
+      <w:numFmt w:val="bullet"/>
+      <w:lvlText w:val=""/>
+      <w:lvlJc w:val="left"/>
+      <w:pPr>
+        <w:ind w:left="2880" w:hanging="360"/>
+      </w:pPr>
+      <w:rPr>
+        <w:rFonts w:ascii="Symbol" w:hAnsi="Symbol" w:hint="default"/>
+      </w:rPr>
+    </w:lvl>
+    <w:lvl w:ilvl="4" w:tplc="041D0003" w:tentative="1">
+      <w:start w:val="1"/>
+      <w:numFmt w:val="bullet"/>
+      <w:lvlText w:val="o"/>
+      <w:lvlJc w:val="left"/>
+      <w:pPr>
+        <w:ind w:left="3600" w:hanging="360"/>
+      </w:pPr>
+      <w:rPr>
+        <w:rFonts w:ascii="Courier New" w:hAnsi="Courier New" w:cs="Courier New" w:hint="default"/>
+      </w:rPr>
+    </w:lvl>
+    <w:lvl w:ilvl="5" w:tplc="041D0005" w:tentative="1">
+      <w:start w:val="1"/>
+      <w:numFmt w:val="bullet"/>
+      <w:lvlText w:val=""/>
+      <w:lvlJc w:val="left"/>
+      <w:pPr>
+        <w:ind w:left="4320" w:hanging="360"/>
+      </w:pPr>
+      <w:rPr>
+        <w:rFonts w:ascii="Wingdings" w:hAnsi="Wingdings" w:hint="default"/>
+      </w:rPr>
+    </w:lvl>
+    <w:lvl w:ilvl="6" w:tplc="041D0001" w:tentative="1">
+      <w:start w:val="1"/>
+      <w:numFmt w:val="bullet"/>
+      <w:lvlText w:val=""/>
+      <w:lvlJc w:val="left"/>
+      <w:pPr>
+        <w:ind w:left="5040" w:hanging="360"/>
+      </w:pPr>
+      <w:rPr>
+        <w:rFonts w:ascii="Symbol" w:hAnsi="Symbol" w:hint="default"/>
+      </w:rPr>
+    </w:lvl>
+    <w:lvl w:ilvl="7" w:tplc="041D0003" w:tentative="1">
+      <w:start w:val="1"/>
+      <w:numFmt w:val="bullet"/>
+      <w:lvlText w:val="o"/>
+      <w:lvlJc w:val="left"/>
+      <w:pPr>
+        <w:ind w:left="5760" w:hanging="360"/>
+      </w:pPr>
+      <w:rPr>
+        <w:rFonts w:ascii="Courier New" w:hAnsi="Courier New" w:cs="Courier New" w:hint="default"/>
+      </w:rPr>
+    </w:lvl>
+    <w:lvl w:ilvl="8" w:tplc="041D0005" w:tentative="1">
+      <w:start w:val="1"/>
+      <w:numFmt w:val="bullet"/>
+      <w:lvlText w:val=""/>
+      <w:lvlJc w:val="left"/>
+      <w:pPr>
+        <w:ind w:left="6480" w:hanging="360"/>
+      </w:pPr>
+      <w:rPr>
+        <w:rFonts w:ascii="Wingdings" w:hAnsi="Wingdings" w:hint="default"/>
+      </w:rPr>
+    </w:lvl>
+  </w:abstractNum>
+  <w:abstractNum w:abstractNumId="1" w15:restartNumberingAfterBreak="0">
     <w:nsid w:val="6A5B7208"/>
     <w:multiLevelType w:val="multilevel"/>
     <w:tmpl w:val="ED5A444E"/>
@@ -1131,7 +1103,7 @@
       <w:lvlJc w:val="left"/>
     </w:lvl>
   </w:abstractNum>
-  <w:abstractNum w:abstractNumId="1" w15:restartNumberingAfterBreak="0">
+  <w:abstractNum w:abstractNumId="2" w15:restartNumberingAfterBreak="0">
     <w:nsid w:val="76F56F3A"/>
     <w:multiLevelType w:val="multilevel"/>
     <w:tmpl w:val="CB98304C"/>
@@ -1183,10 +1155,13 @@
     </w:lvl>
   </w:abstractNum>
   <w:num w:numId="1" w16cid:durableId="1728142858">
-    <w:abstractNumId w:val="0"/>
+    <w:abstractNumId w:val="1"/>
   </w:num>
   <w:num w:numId="2" w16cid:durableId="2041859838">
-    <w:abstractNumId w:val="1"/>
+    <w:abstractNumId w:val="2"/>
+  </w:num>
+  <w:num w:numId="3" w16cid:durableId="1992364983">
+    <w:abstractNumId w:val="0"/>
   </w:num>
 </w:numbering>
 </file>
@@ -1619,6 +1594,57 @@
     <w:semiHidden/>
     <w:unhideWhenUsed/>
   </w:style>
+  <w:style w:type="paragraph" w:styleId="Title">
+    <w:name w:val="Title"/>
+    <w:basedOn w:val="Normal"/>
+    <w:next w:val="Normal"/>
+    <w:link w:val="TitleChar"/>
+    <w:uiPriority w:val="10"/>
+    <w:qFormat/>
+    <w:rsid w:val="0091347A"/>
+    <w:pPr>
+      <w:spacing w:after="0" w:line="240" w:lineRule="auto"/>
+      <w:contextualSpacing/>
+    </w:pPr>
+    <w:rPr>
+      <w:rFonts w:asciiTheme="majorHAnsi" w:eastAsiaTheme="majorEastAsia" w:hAnsiTheme="majorHAnsi" w:cstheme="majorBidi"/>
+      <w:spacing w:val="-10"/>
+      <w:kern w:val="28"/>
+      <w:sz w:val="56"/>
+      <w:szCs w:val="56"/>
+      <w:lang w:eastAsia="en-US"/>
+    </w:rPr>
+  </w:style>
+  <w:style w:type="character" w:customStyle="1" w:styleId="TitleChar">
+    <w:name w:val="Title Char"/>
+    <w:basedOn w:val="DefaultParagraphFont"/>
+    <w:link w:val="Title"/>
+    <w:uiPriority w:val="10"/>
+    <w:rsid w:val="0091347A"/>
+    <w:rPr>
+      <w:rFonts w:asciiTheme="majorHAnsi" w:eastAsiaTheme="majorEastAsia" w:hAnsiTheme="majorHAnsi" w:cstheme="majorBidi"/>
+      <w:spacing w:val="-10"/>
+      <w:kern w:val="28"/>
+      <w:sz w:val="56"/>
+      <w:szCs w:val="56"/>
+      <w:lang w:eastAsia="en-US"/>
+    </w:rPr>
+  </w:style>
+  <w:style w:type="paragraph" w:styleId="ListParagraph">
+    <w:name w:val="List Paragraph"/>
+    <w:basedOn w:val="Normal"/>
+    <w:uiPriority w:val="34"/>
+    <w:qFormat/>
+    <w:rsid w:val="0091347A"/>
+    <w:pPr>
+      <w:ind w:left="720"/>
+      <w:contextualSpacing/>
+    </w:pPr>
+    <w:rPr>
+      <w:rFonts w:eastAsiaTheme="minorHAnsi"/>
+      <w:lang w:eastAsia="en-US"/>
+    </w:rPr>
+  </w:style>
 </w:styles>
 </file>
 

</xml_diff>